<commit_message>
adding end of work term changes
</commit_message>
<xml_diff>
--- a/public/DylanStevens_Resume.docx
+++ b/public/DylanStevens_Resume.docx
@@ -96,10 +96,13 @@
         <w:pStyle w:val="ListBullet"/>
       </w:pPr>
       <w:r>
-        <w:t>My objective is to seek employment as a</w:t>
+        <w:t xml:space="preserve">My objective is to seek employment as </w:t>
       </w:r>
       <w:r>
-        <w:t xml:space="preserve">n embedded software </w:t>
+        <w:t xml:space="preserve">a </w:t>
+      </w:r>
+      <w:r>
+        <w:t xml:space="preserve">software </w:t>
       </w:r>
       <w:r>
         <w:t xml:space="preserve">engineer to gain further </w:t>
@@ -159,7 +162,10 @@
         <w:t xml:space="preserve"> Developler </w:t>
       </w:r>
       <w:r>
-        <w:t>| l1 Scientific LTD | September 2023 – Present</w:t>
+        <w:t xml:space="preserve">| l1 Scientific LTD | September 2023 – </w:t>
+      </w:r>
+      <w:r>
+        <w:t>May 2024</w:t>
       </w:r>
     </w:p>
     <w:p>
@@ -471,13 +477,21 @@
         <w:t xml:space="preserve">includes: </w:t>
       </w:r>
       <w:r>
-        <w:t>Computer Architecture, Data Structures and Algorithms</w:t>
+        <w:t xml:space="preserve">Computer Architecture, Data Structures and </w:t>
+      </w:r>
+      <w:proofErr w:type="gramStart"/>
+      <w:r>
+        <w:t>Algorithms</w:t>
       </w:r>
       <w:r>
         <w:t>,</w:t>
       </w:r>
       <w:r>
-        <w:t>, Software Development Methods</w:t>
+        <w:t>,</w:t>
+      </w:r>
+      <w:proofErr w:type="gramEnd"/>
+      <w:r>
+        <w:t xml:space="preserve"> Software Development Methods</w:t>
       </w:r>
       <w:r>
         <w:t xml:space="preserve">, Computer Networks and Communications, </w:t>
@@ -27637,19 +27651,17 @@
     <w:pitch w:val="fixed"/>
     <w:sig w:usb0="E00006FF" w:usb1="0000FCFF" w:usb2="00000001" w:usb3="00000000" w:csb0="0000019F" w:csb1="00000000"/>
   </w:font>
-  <w:font w:name="Calibri">
-    <w:panose1 w:val="020F0502020204030204"/>
+  <w:font w:name="Aptos">
     <w:charset w:val="00"/>
     <w:family w:val="swiss"/>
     <w:pitch w:val="variable"/>
-    <w:sig w:usb0="E4002EFF" w:usb1="C200247B" w:usb2="00000009" w:usb3="00000000" w:csb0="000001FF" w:csb1="00000000"/>
+    <w:sig w:usb0="20000287" w:usb1="00000003" w:usb2="00000000" w:usb3="00000000" w:csb0="0000019F" w:csb1="00000000"/>
   </w:font>
-  <w:font w:name="Calibri Light">
-    <w:panose1 w:val="020F0302020204030204"/>
+  <w:font w:name="Aptos Display">
     <w:charset w:val="00"/>
     <w:family w:val="swiss"/>
     <w:pitch w:val="variable"/>
-    <w:sig w:usb0="E4002EFF" w:usb1="C200247B" w:usb2="00000009" w:usb3="00000000" w:csb0="000001FF" w:csb1="00000000"/>
+    <w:sig w:usb0="20000287" w:usb1="00000003" w:usb2="00000000" w:usb3="00000000" w:csb0="0000019F" w:csb1="00000000"/>
   </w:font>
 </w:fonts>
 </file>
@@ -27672,6 +27684,7 @@
     <w:rsidRoot w:val="002B5B98"/>
     <w:rsid w:val="0027649A"/>
     <w:rsid w:val="002B5B98"/>
+    <w:rsid w:val="00322F0C"/>
     <w:rsid w:val="004A336B"/>
     <w:rsid w:val="008F6351"/>
     <w:rsid w:val="00AA2F60"/>
@@ -28356,6 +28369,12 @@
 </file>
 
 <file path=customXml/item1.xml><?xml version="1.0" encoding="utf-8"?>
+<p:properties xmlns:p="http://schemas.microsoft.com/office/2006/metadata/properties" xmlns:xsi="http://www.w3.org/2001/XMLSchema-instance" xmlns:pc="http://schemas.microsoft.com/office/infopath/2007/PartnerControls">
+  <documentManagement/>
+</p:properties>
+</file>
+
+<file path=customXml/item2.xml><?xml version="1.0" encoding="utf-8"?>
 <ct:contentTypeSchema xmlns:ct="http://schemas.microsoft.com/office/2006/metadata/contentType" xmlns:ma="http://schemas.microsoft.com/office/2006/metadata/properties/metaAttributes" ct:_="" ma:_="" ma:contentTypeName="Document" ma:contentTypeID="0x0101009A213E92FF6C114191F086EEB4F9B62B" ma:contentTypeVersion="4" ma:contentTypeDescription="Create a new document." ma:contentTypeScope="" ma:versionID="bd1e965b969b2a5fdae4aef70c67b09b">
   <xsd:schema xmlns:xsd="http://www.w3.org/2001/XMLSchema" xmlns:xs="http://www.w3.org/2001/XMLSchema" xmlns:p="http://schemas.microsoft.com/office/2006/metadata/properties" xmlns:ns3="448fad22-b857-4c09-b2bb-036211b0b19e" targetNamespace="http://schemas.microsoft.com/office/2006/metadata/properties" ma:root="true" ma:fieldsID="718c03069e835dc3885d03a07676beb1" ns3:_="">
     <xsd:import namespace="448fad22-b857-4c09-b2bb-036211b0b19e"/>
@@ -28501,12 +28520,6 @@
 </ct:contentTypeSchema>
 </file>
 
-<file path=customXml/item2.xml><?xml version="1.0" encoding="utf-8"?>
-<p:properties xmlns:p="http://schemas.microsoft.com/office/2006/metadata/properties" xmlns:xsi="http://www.w3.org/2001/XMLSchema-instance" xmlns:pc="http://schemas.microsoft.com/office/infopath/2007/PartnerControls">
-  <documentManagement/>
-</p:properties>
-</file>
-
 <file path=customXml/item3.xml><?xml version="1.0" encoding="utf-8"?>
 <?mso-contentType ?>
 <FormTemplates xmlns="http://schemas.microsoft.com/sharepoint/v3/contenttype/forms">
@@ -28517,6 +28530,15 @@
 </file>
 
 <file path=customXml/itemProps1.xml><?xml version="1.0" encoding="utf-8"?>
+<ds:datastoreItem xmlns:ds="http://schemas.openxmlformats.org/officeDocument/2006/customXml" ds:itemID="{6171C1B5-B302-4ADA-9B80-469AE10328F7}">
+  <ds:schemaRefs>
+    <ds:schemaRef ds:uri="http://schemas.microsoft.com/office/2006/metadata/properties"/>
+    <ds:schemaRef ds:uri="http://schemas.microsoft.com/office/infopath/2007/PartnerControls"/>
+  </ds:schemaRefs>
+</ds:datastoreItem>
+</file>
+
+<file path=customXml/itemProps2.xml><?xml version="1.0" encoding="utf-8"?>
 <ds:datastoreItem xmlns:ds="http://schemas.openxmlformats.org/officeDocument/2006/customXml" ds:itemID="{5454F971-A416-43B2-AE09-762E19F5BB4E}">
   <ds:schemaRefs>
     <ds:schemaRef ds:uri="http://schemas.microsoft.com/office/2006/metadata/contentType"/>
@@ -28534,15 +28556,6 @@
 </ds:datastoreItem>
 </file>
 
-<file path=customXml/itemProps2.xml><?xml version="1.0" encoding="utf-8"?>
-<ds:datastoreItem xmlns:ds="http://schemas.openxmlformats.org/officeDocument/2006/customXml" ds:itemID="{6171C1B5-B302-4ADA-9B80-469AE10328F7}">
-  <ds:schemaRefs>
-    <ds:schemaRef ds:uri="http://schemas.microsoft.com/office/2006/metadata/properties"/>
-    <ds:schemaRef ds:uri="http://schemas.microsoft.com/office/infopath/2007/PartnerControls"/>
-  </ds:schemaRefs>
-</ds:datastoreItem>
-</file>
-
 <file path=customXml/itemProps3.xml><?xml version="1.0" encoding="utf-8"?>
 <ds:datastoreItem xmlns:ds="http://schemas.openxmlformats.org/officeDocument/2006/customXml" ds:itemID="{50533674-E710-4167-9ABB-EAED00E17E19}">
   <ds:schemaRefs>

</xml_diff>